<commit_message>
Add improved presentation builder and update slides for jury feedback
Co-authored-by: TLX542 <146343079+TLX542@users.noreply.github.com>
</commit_message>
<xml_diff>
--- a/GeoRace_Wireframes.docx
+++ b/GeoRace_Wireframes.docx
@@ -44,7 +44,7 @@
         </w:p>
       </w:sdtContent>
     </w:sdt>
-    <w:bookmarkStart w:id="40" w:name="wireframes"/>
+    <w:bookmarkStart w:id="36" w:name="wireframes"/>
     <w:p>
       <w:pPr>
         <w:pStyle w:val="Heading1"/>
@@ -53,7 +53,7 @@
         <w:t xml:space="preserve">Wireframes</w:t>
       </w:r>
     </w:p>
-    <w:bookmarkStart w:id="24" w:name="home"/>
+    <w:bookmarkStart w:id="23" w:name="home"/>
     <w:p>
       <w:pPr>
         <w:pStyle w:val="Heading2"/>
@@ -82,7 +82,7 @@
                     </pic:cNvPicPr>
                   </pic:nvPicPr>
                   <pic:blipFill>
-                    <a:blip r:embed="rId23">
+                    <a:blip>
                       <a:extLst>
                         <a:ext uri="{28A0092B-C50C-407E-A947-70E740481C1C}">
                           <a14:useLocalDpi xmlns:a14="http://schemas.microsoft.com/office/drawing/2010/main" val="0"/>
@@ -126,8 +126,8 @@
         <w:t xml:space="preserve">Home</w:t>
       </w:r>
     </w:p>
-    <w:bookmarkEnd w:id="24"/>
-    <w:bookmarkStart w:id="29" w:name="duel-modal"/>
+    <w:bookmarkEnd w:id="23"/>
+    <w:bookmarkStart w:id="27" w:name="duel-modal"/>
     <w:p>
       <w:pPr>
         <w:pStyle w:val="Heading2"/>
@@ -145,24 +145,24 @@
           <wp:inline>
             <wp:extent cx="5334000" cy="3200400"/>
             <wp:effectExtent b="0" l="0" r="0" t="0"/>
-            <wp:docPr descr="Duel" title="" id="26" name="Picture"/>
+            <wp:docPr descr="Duel" title="" id="25" name="Picture"/>
             <a:graphic>
               <a:graphicData uri="http://schemas.openxmlformats.org/drawingml/2006/picture">
                 <pic:pic>
                   <pic:nvPicPr>
-                    <pic:cNvPr descr="assets/wireframe_duel_modal.svg" id="27" name="Picture"/>
+                    <pic:cNvPr descr="assets/wireframe_duel_modal.svg" id="26" name="Picture"/>
                     <pic:cNvPicPr>
                       <a:picLocks noChangeArrowheads="1" noChangeAspect="1"/>
                     </pic:cNvPicPr>
                   </pic:nvPicPr>
                   <pic:blipFill>
-                    <a:blip r:embed="rId28">
+                    <a:blip>
                       <a:extLst>
                         <a:ext uri="{28A0092B-C50C-407E-A947-70E740481C1C}">
                           <a14:useLocalDpi xmlns:a14="http://schemas.microsoft.com/office/drawing/2010/main" val="0"/>
                         </a:ext>
                         <a:ext uri="{96DAC541-7B7A-43D3-8B79-37D633B846F1}">
-                          <asvg:svgBlip xmlns:asvg="http://schemas.microsoft.com/office/drawing/2016/SVG/main" r:embed="rId25"/>
+                          <asvg:svgBlip xmlns:asvg="http://schemas.microsoft.com/office/drawing/2016/SVG/main" r:embed="rId24"/>
                         </a:ext>
                       </a:extLst>
                     </a:blip>
@@ -200,8 +200,8 @@
         <w:t xml:space="preserve">Duel</w:t>
       </w:r>
     </w:p>
-    <w:bookmarkEnd w:id="29"/>
-    <w:bookmarkStart w:id="34" w:name="live-race"/>
+    <w:bookmarkEnd w:id="27"/>
+    <w:bookmarkStart w:id="31" w:name="live-race"/>
     <w:p>
       <w:pPr>
         <w:pStyle w:val="Heading2"/>
@@ -219,24 +219,24 @@
           <wp:inline>
             <wp:extent cx="5334000" cy="2963333"/>
             <wp:effectExtent b="0" l="0" r="0" t="0"/>
-            <wp:docPr descr="Live" title="" id="31" name="Picture"/>
+            <wp:docPr descr="Live" title="" id="29" name="Picture"/>
             <a:graphic>
               <a:graphicData uri="http://schemas.openxmlformats.org/drawingml/2006/picture">
                 <pic:pic>
                   <pic:nvPicPr>
-                    <pic:cNvPr descr="assets/wireframe_live.svg" id="32" name="Picture"/>
+                    <pic:cNvPr descr="assets/wireframe_live.svg" id="30" name="Picture"/>
                     <pic:cNvPicPr>
                       <a:picLocks noChangeArrowheads="1" noChangeAspect="1"/>
                     </pic:cNvPicPr>
                   </pic:nvPicPr>
                   <pic:blipFill>
-                    <a:blip r:embed="rId33">
+                    <a:blip>
                       <a:extLst>
                         <a:ext uri="{28A0092B-C50C-407E-A947-70E740481C1C}">
                           <a14:useLocalDpi xmlns:a14="http://schemas.microsoft.com/office/drawing/2010/main" val="0"/>
                         </a:ext>
                         <a:ext uri="{96DAC541-7B7A-43D3-8B79-37D633B846F1}">
-                          <asvg:svgBlip xmlns:asvg="http://schemas.microsoft.com/office/drawing/2016/SVG/main" r:embed="rId30"/>
+                          <asvg:svgBlip xmlns:asvg="http://schemas.microsoft.com/office/drawing/2016/SVG/main" r:embed="rId28"/>
                         </a:ext>
                       </a:extLst>
                     </a:blip>
@@ -274,8 +274,8 @@
         <w:t xml:space="preserve">Live</w:t>
       </w:r>
     </w:p>
-    <w:bookmarkEnd w:id="34"/>
-    <w:bookmarkStart w:id="39" w:name="résultat"/>
+    <w:bookmarkEnd w:id="31"/>
+    <w:bookmarkStart w:id="35" w:name="résultat"/>
     <w:p>
       <w:pPr>
         <w:pStyle w:val="Heading2"/>
@@ -293,24 +293,24 @@
           <wp:inline>
             <wp:extent cx="5334000" cy="3200400"/>
             <wp:effectExtent b="0" l="0" r="0" t="0"/>
-            <wp:docPr descr="Result" title="" id="36" name="Picture"/>
+            <wp:docPr descr="Result" title="" id="33" name="Picture"/>
             <a:graphic>
               <a:graphicData uri="http://schemas.openxmlformats.org/drawingml/2006/picture">
                 <pic:pic>
                   <pic:nvPicPr>
-                    <pic:cNvPr descr="assets/wireframe_result.svg" id="37" name="Picture"/>
+                    <pic:cNvPr descr="assets/wireframe_result.svg" id="34" name="Picture"/>
                     <pic:cNvPicPr>
                       <a:picLocks noChangeArrowheads="1" noChangeAspect="1"/>
                     </pic:cNvPicPr>
                   </pic:nvPicPr>
                   <pic:blipFill>
-                    <a:blip r:embed="rId38">
+                    <a:blip>
                       <a:extLst>
                         <a:ext uri="{28A0092B-C50C-407E-A947-70E740481C1C}">
                           <a14:useLocalDpi xmlns:a14="http://schemas.microsoft.com/office/drawing/2010/main" val="0"/>
                         </a:ext>
                         <a:ext uri="{96DAC541-7B7A-43D3-8B79-37D633B846F1}">
-                          <asvg:svgBlip xmlns:asvg="http://schemas.microsoft.com/office/drawing/2016/SVG/main" r:embed="rId35"/>
+                          <asvg:svgBlip xmlns:asvg="http://schemas.microsoft.com/office/drawing/2016/SVG/main" r:embed="rId32"/>
                         </a:ext>
                       </a:extLst>
                     </a:blip>
@@ -348,8 +348,8 @@
         <w:t xml:space="preserve">Result</w:t>
       </w:r>
     </w:p>
-    <w:bookmarkEnd w:id="39"/>
-    <w:bookmarkEnd w:id="40"/>
+    <w:bookmarkEnd w:id="35"/>
+    <w:bookmarkEnd w:id="36"/>
     <w:sectPr/>
   </w:body>
 </w:document>

</xml_diff>